<commit_message>
added code for ca2
</commit_message>
<xml_diff>
--- a/README.docx
+++ b/README.docx
@@ -53,13 +53,51 @@
         </w:numPr>
       </w:pPr>
       <w:r>
-        <w:t xml:space="preserve">To run, open command prompt/windows </w:t>
-      </w:r>
-      <w:r>
-        <w:t>PowerShell</w:t>
-      </w:r>
-      <w:r>
-        <w:t xml:space="preserve"> and navigate to the project directory, then run “dotnet run”</w:t>
+        <w:t>Before running the code, make sure that:</w:t>
+      </w:r>
+    </w:p>
+    <w:p>
+      <w:pPr>
+        <w:pStyle w:val="ListParagraph"/>
+        <w:numPr>
+          <w:ilvl w:val="2"/>
+          <w:numId w:val="1"/>
+        </w:numPr>
+      </w:pPr>
+      <w:r>
+        <w:t>The SQL connection (found in ApplicationDBContext.cs) is your SQL connection string</w:t>
+      </w:r>
+    </w:p>
+    <w:p>
+      <w:pPr>
+        <w:pStyle w:val="ListParagraph"/>
+        <w:numPr>
+          <w:ilvl w:val="2"/>
+          <w:numId w:val="1"/>
+        </w:numPr>
+      </w:pPr>
+      <w:r>
+        <w:t>There is a Migrations folder in the solution, else open command prompt/windows PowerShell and navigate to the project directory, then run “dotnet ef migrations add setupdb”</w:t>
+      </w:r>
+    </w:p>
+    <w:p>
+      <w:pPr>
+        <w:pStyle w:val="ListParagraph"/>
+        <w:numPr>
+          <w:ilvl w:val="2"/>
+          <w:numId w:val="1"/>
+        </w:numPr>
+      </w:pPr>
+      <w:r>
+        <w:t xml:space="preserve">Under Startup.cs, make sure </w:t>
+      </w:r>
+      <w:proofErr w:type="gramStart"/>
+      <w:r>
+        <w:t>app.seedData</w:t>
+      </w:r>
+      <w:proofErr w:type="gramEnd"/>
+      <w:r>
+        <w:t>() is uncommented on first run when setting up the datbase</w:t>
       </w:r>
     </w:p>
     <w:p>
@@ -71,7 +109,28 @@
         </w:numPr>
       </w:pPr>
       <w:r>
-        <w:t>Make sure that this web api is running first before running the client-side code</w:t>
+        <w:t xml:space="preserve">To run, open command prompt/windows </w:t>
+      </w:r>
+      <w:r>
+        <w:t>PowerShell</w:t>
+      </w:r>
+      <w:r>
+        <w:t xml:space="preserve"> and navigate to the project directory, then run “dotnet run”</w:t>
+      </w:r>
+    </w:p>
+    <w:p>
+      <w:pPr>
+        <w:pStyle w:val="ListParagraph"/>
+        <w:numPr>
+          <w:ilvl w:val="1"/>
+          <w:numId w:val="1"/>
+        </w:numPr>
+      </w:pPr>
+      <w:r>
+        <w:t>Make sure that this web api is running first before running the client-side cod</w:t>
+      </w:r>
+      <w:r>
+        <w:t>e</w:t>
       </w:r>
     </w:p>
     <w:p>
@@ -131,13 +190,7 @@
         <w:t>PowerShell</w:t>
       </w:r>
       <w:r>
-        <w:t xml:space="preserve"> and navigate to the project directory, then run “</w:t>
-      </w:r>
-      <w:r>
-        <w:t>start npm</w:t>
-      </w:r>
-      <w:r>
-        <w:t>”</w:t>
+        <w:t xml:space="preserve"> and navigate to the project directory, then run “start npm”</w:t>
       </w:r>
     </w:p>
     <w:p>
@@ -162,11 +215,70 @@
     </w:p>
     <w:p>
       <w:pPr>
-        <w:rPr>
-          <w:sz w:val="32"/>
-          <w:szCs w:val="32"/>
-        </w:rPr>
-      </w:pPr>
+        <w:pStyle w:val="ListParagraph"/>
+        <w:numPr>
+          <w:ilvl w:val="1"/>
+          <w:numId w:val="1"/>
+        </w:numPr>
+      </w:pPr>
+      <w:r>
+        <w:t xml:space="preserve">It is </w:t>
+      </w:r>
+      <w:r>
+        <w:rPr>
+          <w:b/>
+        </w:rPr>
+        <w:t xml:space="preserve">highly recommended </w:t>
+      </w:r>
+      <w:r>
+        <w:t xml:space="preserve">to </w:t>
+      </w:r>
+      <w:r>
+        <w:rPr>
+          <w:b/>
+        </w:rPr>
+        <w:t xml:space="preserve">not reload </w:t>
+      </w:r>
+      <w:r>
+        <w:rPr>
+          <w:b/>
+        </w:rPr>
+        <w:t>the webpage</w:t>
+      </w:r>
+      <w:r>
+        <w:rPr>
+          <w:b/>
+        </w:rPr>
+        <w:t xml:space="preserve"> through web browser</w:t>
+      </w:r>
+      <w:r>
+        <w:t xml:space="preserve"> </w:t>
+      </w:r>
+      <w:r>
+        <w:t>as it will cause routing error</w:t>
+      </w:r>
+      <w:r>
+        <w:t>s</w:t>
+      </w:r>
+      <w:r>
+        <w:t xml:space="preserve">, </w:t>
+      </w:r>
+      <w:r>
+        <w:t>causing</w:t>
+      </w:r>
+      <w:r>
+        <w:t xml:space="preserve"> the navigation </w:t>
+      </w:r>
+      <w:r>
+        <w:t>to</w:t>
+      </w:r>
+      <w:r>
+        <w:t xml:space="preserve"> not work properly</w:t>
+      </w:r>
+    </w:p>
+    <w:p>
+      <w:bookmarkStart w:id="0" w:name="_GoBack"/>
+      <w:bookmarkEnd w:id="0"/>
     </w:p>
     <w:p>
       <w:pPr>
@@ -272,8 +384,6 @@
       <w:r>
         <w:t>Password: test</w:t>
       </w:r>
-      <w:bookmarkStart w:id="0" w:name="_GoBack"/>
-      <w:bookmarkEnd w:id="0"/>
     </w:p>
     <w:p/>
     <w:p>
@@ -300,7 +410,16 @@
         </w:numPr>
       </w:pPr>
       <w:r>
-        <w:t>Only administrators can manage user accounts (to log in/sign up/update details) in the management system.</w:t>
+        <w:t xml:space="preserve">Only administrators can </w:t>
+      </w:r>
+      <w:r>
+        <w:rPr>
+          <w:b/>
+        </w:rPr>
+        <w:t>manage user accounts</w:t>
+      </w:r>
+      <w:r>
+        <w:t xml:space="preserve"> (to log in/sign up/update details) in the management system.</w:t>
       </w:r>
     </w:p>
     <w:p>
@@ -312,25 +431,25 @@
         </w:numPr>
       </w:pPr>
       <w:r>
-        <w:t xml:space="preserve">Administrators can also view all records for </w:t>
-      </w:r>
-      <w:r>
-        <w:t>session synopses</w:t>
-      </w:r>
-      <w:r>
-        <w:t xml:space="preserve">, </w:t>
-      </w:r>
-      <w:r>
-        <w:t>customer accounts</w:t>
-      </w:r>
-      <w:r>
-        <w:t xml:space="preserve"> and </w:t>
-      </w:r>
-      <w:r>
-        <w:t xml:space="preserve">account </w:t>
-      </w:r>
-      <w:r>
-        <w:t xml:space="preserve">regardless of visibility </w:t>
+        <w:t xml:space="preserve">Administrators can also </w:t>
+      </w:r>
+      <w:r>
+        <w:rPr>
+          <w:b/>
+        </w:rPr>
+        <w:t>view all records</w:t>
+      </w:r>
+      <w:r>
+        <w:t xml:space="preserve"> for session synopses, customer accounts and account </w:t>
+      </w:r>
+      <w:r>
+        <w:rPr>
+          <w:b/>
+        </w:rPr>
+        <w:t>regardless of visibility</w:t>
+      </w:r>
+      <w:r>
+        <w:t xml:space="preserve"> </w:t>
       </w:r>
     </w:p>
     <w:p>
@@ -342,10 +461,18 @@
         </w:numPr>
       </w:pPr>
       <w:r>
-        <w:t>Instructors can only create/update/delete session synopses, customer accounts and account rate</w:t>
-      </w:r>
-    </w:p>
-    <w:p/>
+        <w:t xml:space="preserve">Instructors </w:t>
+      </w:r>
+      <w:r>
+        <w:rPr>
+          <w:b/>
+        </w:rPr>
+        <w:t>can only create/update/delete</w:t>
+      </w:r>
+      <w:r>
+        <w:t xml:space="preserve"> session synopses, customer accounts and account rate</w:t>
+      </w:r>
+    </w:p>
     <w:sectPr>
       <w:pgSz w:w="11906" w:h="16838"/>
       <w:pgMar w:top="1440" w:right="1440" w:bottom="1440" w:left="1440" w:header="708" w:footer="708" w:gutter="0"/>
@@ -725,7 +852,7 @@
         <w:rFonts w:ascii="Courier New" w:hAnsi="Courier New" w:cs="Courier New" w:hint="default"/>
       </w:rPr>
     </w:lvl>
-    <w:lvl w:ilvl="2" w:tplc="48090005" w:tentative="1">
+    <w:lvl w:ilvl="2" w:tplc="48090005">
       <w:start w:val="1"/>
       <w:numFmt w:val="bullet"/>
       <w:lvlText w:val=""/>

</xml_diff>

<commit_message>
added sql script and fixed code
</commit_message>
<xml_diff>
--- a/README.docx
+++ b/README.docx
@@ -35,11 +35,13 @@
         </w:numPr>
         <w:rPr>
           <w:b/>
-        </w:rPr>
-      </w:pPr>
-      <w:r>
-        <w:rPr>
-          <w:b/>
+          <w:u w:val="single"/>
+        </w:rPr>
+      </w:pPr>
+      <w:r>
+        <w:rPr>
+          <w:b/>
+          <w:u w:val="single"/>
         </w:rPr>
         <w:t>AspNetCore (backend web api)</w:t>
       </w:r>
@@ -63,9 +65,18 @@
           <w:ilvl w:val="2"/>
           <w:numId w:val="1"/>
         </w:numPr>
-      </w:pPr>
-      <w:r>
-        <w:t>The SQL connection (found in ApplicationDBContext.cs) is your SQL connection string</w:t>
+        <w:rPr>
+          <w:b/>
+        </w:rPr>
+      </w:pPr>
+      <w:r>
+        <w:t xml:space="preserve">The SQL connection (found in ApplicationDBContext.cs) is </w:t>
+      </w:r>
+      <w:r>
+        <w:rPr>
+          <w:b/>
+        </w:rPr>
+        <w:t>your SQL connection string</w:t>
       </w:r>
     </w:p>
     <w:p>
@@ -77,7 +88,19 @@
         </w:numPr>
       </w:pPr>
       <w:r>
-        <w:t>There is a Migrations folder in the solution, else open command prompt/windows PowerShell and navigate to the project directory, then run “dotnet ef migrations add setupdb”</w:t>
+        <w:rPr>
+          <w:b/>
+        </w:rPr>
+        <w:t>There is a Migrations folder</w:t>
+      </w:r>
+      <w:r>
+        <w:t xml:space="preserve"> in the solution, else open command prompt/windows PowerShell and navigate to the project directory, then run </w:t>
+      </w:r>
+      <w:r>
+        <w:rPr>
+          <w:b/>
+        </w:rPr>
+        <w:t>“dotnet ef migrations add setupdb”</w:t>
       </w:r>
     </w:p>
     <w:p>
@@ -97,7 +120,40 @@
       </w:r>
       <w:proofErr w:type="gramEnd"/>
       <w:r>
-        <w:t>() is uncommented on first run when setting up the datbase</w:t>
+        <w:t xml:space="preserve">() is uncommented on first run when setting up the </w:t>
+      </w:r>
+      <w:r>
+        <w:t>database</w:t>
+      </w:r>
+    </w:p>
+    <w:p>
+      <w:pPr>
+        <w:pStyle w:val="ListParagraph"/>
+        <w:numPr>
+          <w:ilvl w:val="3"/>
+          <w:numId w:val="1"/>
+        </w:numPr>
+      </w:pPr>
+      <w:r>
+        <w:t xml:space="preserve">If the </w:t>
+      </w:r>
+      <w:proofErr w:type="spellStart"/>
+      <w:r>
+        <w:t>sql</w:t>
+      </w:r>
+      <w:proofErr w:type="spellEnd"/>
+      <w:r>
+        <w:t xml:space="preserve"> script inside this folder runs nicely, </w:t>
+      </w:r>
+      <w:proofErr w:type="spellStart"/>
+      <w:proofErr w:type="gramStart"/>
+      <w:r>
+        <w:t>app.seedData</w:t>
+      </w:r>
+      <w:proofErr w:type="spellEnd"/>
+      <w:proofErr w:type="gramEnd"/>
+      <w:r>
+        <w:t>() should be commented</w:t>
       </w:r>
     </w:p>
     <w:p>
@@ -115,7 +171,13 @@
         <w:t>PowerShell</w:t>
       </w:r>
       <w:r>
-        <w:t xml:space="preserve"> and navigate to the project directory, then run “dotnet run”</w:t>
+        <w:t xml:space="preserve"> and navigate to the project directory, then run </w:t>
+      </w:r>
+      <w:r>
+        <w:rPr>
+          <w:b/>
+        </w:rPr>
+        <w:t>“dotnet run”</w:t>
       </w:r>
     </w:p>
     <w:p>
@@ -136,29 +198,39 @@
     <w:p>
       <w:pPr>
         <w:pStyle w:val="ListParagraph"/>
+        <w:ind w:left="1488"/>
+      </w:pPr>
+    </w:p>
+    <w:p>
+      <w:pPr>
+        <w:pStyle w:val="ListParagraph"/>
         <w:numPr>
           <w:ilvl w:val="0"/>
           <w:numId w:val="1"/>
         </w:numPr>
         <w:rPr>
           <w:b/>
-        </w:rPr>
-      </w:pPr>
-      <w:r>
-        <w:rPr>
-          <w:b/>
+          <w:u w:val="single"/>
+        </w:rPr>
+      </w:pPr>
+      <w:r>
+        <w:rPr>
+          <w:b/>
+          <w:u w:val="single"/>
         </w:rPr>
         <w:t>Vue (frontend client</w:t>
       </w:r>
       <w:r>
         <w:rPr>
           <w:b/>
+          <w:u w:val="single"/>
         </w:rPr>
         <w:t xml:space="preserve"> and UI</w:t>
       </w:r>
       <w:r>
         <w:rPr>
           <w:b/>
+          <w:u w:val="single"/>
         </w:rPr>
         <w:t>)</w:t>
       </w:r>
@@ -172,7 +244,16 @@
         </w:numPr>
       </w:pPr>
       <w:r>
-        <w:t>Before running, it is best to check if all the required npm modules are installed, run “npm install” just in case</w:t>
+        <w:t xml:space="preserve">Before running, it is best to check if all the required npm modules are installed, run </w:t>
+      </w:r>
+      <w:r>
+        <w:rPr>
+          <w:b/>
+        </w:rPr>
+        <w:t>“npm install”</w:t>
+      </w:r>
+      <w:r>
+        <w:t xml:space="preserve"> just in case</w:t>
       </w:r>
     </w:p>
     <w:p>
@@ -190,7 +271,33 @@
         <w:t>PowerShell</w:t>
       </w:r>
       <w:r>
-        <w:t xml:space="preserve"> and navigate to the project directory, then run “start npm”</w:t>
+        <w:t xml:space="preserve"> and navigate to the project directory, then run </w:t>
+      </w:r>
+      <w:r>
+        <w:rPr>
+          <w:b/>
+        </w:rPr>
+        <w:t>“</w:t>
+      </w:r>
+      <w:proofErr w:type="spellStart"/>
+      <w:r>
+        <w:rPr>
+          <w:b/>
+        </w:rPr>
+        <w:t>npm</w:t>
+      </w:r>
+      <w:proofErr w:type="spellEnd"/>
+      <w:r>
+        <w:rPr>
+          <w:b/>
+        </w:rPr>
+        <w:t xml:space="preserve"> start</w:t>
+      </w:r>
+      <w:r>
+        <w:rPr>
+          <w:b/>
+        </w:rPr>
+        <w:t>”</w:t>
       </w:r>
     </w:p>
     <w:p>
@@ -276,202 +383,402 @@
         <w:t xml:space="preserve"> not work properly</w:t>
       </w:r>
     </w:p>
-    <w:p>
+    <w:p/>
+    <w:p>
+      <w:pPr>
+        <w:rPr>
+          <w:b/>
+          <w:sz w:val="28"/>
+          <w:szCs w:val="32"/>
+        </w:rPr>
+      </w:pPr>
+      <w:r>
+        <w:rPr>
+          <w:b/>
+          <w:sz w:val="28"/>
+          <w:szCs w:val="32"/>
+        </w:rPr>
+        <w:t>Account and password:</w:t>
+      </w:r>
+    </w:p>
+    <w:p>
+      <w:r>
+        <w:t xml:space="preserve">To test for </w:t>
+      </w:r>
+      <w:r>
+        <w:rPr>
+          <w:b/>
+        </w:rPr>
+        <w:t>A</w:t>
+      </w:r>
+      <w:r>
+        <w:rPr>
+          <w:b/>
+        </w:rPr>
+        <w:t>dministrator</w:t>
+      </w:r>
+      <w:r>
+        <w:t>:</w:t>
+      </w:r>
+    </w:p>
+    <w:p>
+      <w:pPr>
+        <w:pStyle w:val="ListParagraph"/>
+        <w:numPr>
+          <w:ilvl w:val="0"/>
+          <w:numId w:val="2"/>
+        </w:numPr>
+      </w:pPr>
+      <w:r>
+        <w:t>Username: admin</w:t>
+      </w:r>
+    </w:p>
+    <w:p>
+      <w:pPr>
+        <w:pStyle w:val="ListParagraph"/>
+        <w:numPr>
+          <w:ilvl w:val="0"/>
+          <w:numId w:val="2"/>
+        </w:numPr>
+      </w:pPr>
+      <w:r>
+        <w:t>Password: admin</w:t>
+      </w:r>
+    </w:p>
+    <w:p>
+      <w:r>
+        <w:t xml:space="preserve">To test for </w:t>
+      </w:r>
+      <w:r>
+        <w:rPr>
+          <w:b/>
+        </w:rPr>
+        <w:t>I</w:t>
+      </w:r>
+      <w:r>
+        <w:rPr>
+          <w:b/>
+        </w:rPr>
+        <w:t>nstructor</w:t>
+      </w:r>
+      <w:r>
+        <w:t>:</w:t>
+      </w:r>
+    </w:p>
+    <w:p>
+      <w:pPr>
+        <w:pStyle w:val="ListParagraph"/>
+        <w:numPr>
+          <w:ilvl w:val="0"/>
+          <w:numId w:val="3"/>
+        </w:numPr>
+      </w:pPr>
+      <w:r>
+        <w:t>Username: test</w:t>
+      </w:r>
+    </w:p>
+    <w:p>
+      <w:pPr>
+        <w:pStyle w:val="ListParagraph"/>
+        <w:numPr>
+          <w:ilvl w:val="0"/>
+          <w:numId w:val="3"/>
+        </w:numPr>
+      </w:pPr>
+      <w:r>
+        <w:t>Password: test</w:t>
+      </w:r>
+    </w:p>
+    <w:p/>
+    <w:p>
+      <w:pPr>
+        <w:rPr>
+          <w:b/>
+          <w:sz w:val="28"/>
+        </w:rPr>
+      </w:pPr>
+      <w:r>
+        <w:rPr>
+          <w:b/>
+          <w:sz w:val="28"/>
+        </w:rPr>
+        <w:t>Administrator vs Instructor:</w:t>
+      </w:r>
+    </w:p>
+    <w:p>
+      <w:pPr>
+        <w:pStyle w:val="ListParagraph"/>
+        <w:numPr>
+          <w:ilvl w:val="0"/>
+          <w:numId w:val="4"/>
+        </w:numPr>
+      </w:pPr>
+      <w:r>
+        <w:t xml:space="preserve">Only administrators can </w:t>
+      </w:r>
+      <w:r>
+        <w:rPr>
+          <w:b/>
+        </w:rPr>
+        <w:t>manage user accounts</w:t>
+      </w:r>
+      <w:r>
+        <w:t xml:space="preserve"> (to log in/sign up/update details) in the management system.</w:t>
+      </w:r>
+    </w:p>
+    <w:p>
+      <w:pPr>
+        <w:pStyle w:val="ListParagraph"/>
+        <w:numPr>
+          <w:ilvl w:val="0"/>
+          <w:numId w:val="4"/>
+        </w:numPr>
+      </w:pPr>
+      <w:r>
+        <w:t xml:space="preserve">Administrators can also </w:t>
+      </w:r>
+      <w:r>
+        <w:rPr>
+          <w:b/>
+        </w:rPr>
+        <w:t>view all records</w:t>
+      </w:r>
+      <w:r>
+        <w:t xml:space="preserve"> for session synopses, customer accounts and account </w:t>
+      </w:r>
+      <w:r>
+        <w:rPr>
+          <w:b/>
+        </w:rPr>
+        <w:t>regardless of visibility</w:t>
+      </w:r>
+      <w:r>
+        <w:t xml:space="preserve"> </w:t>
+      </w:r>
+    </w:p>
+    <w:p>
+      <w:pPr>
+        <w:pStyle w:val="ListParagraph"/>
+        <w:numPr>
+          <w:ilvl w:val="0"/>
+          <w:numId w:val="4"/>
+        </w:numPr>
+      </w:pPr>
+      <w:r>
+        <w:lastRenderedPageBreak/>
+        <w:t xml:space="preserve">Instructors </w:t>
+      </w:r>
+      <w:r>
+        <w:rPr>
+          <w:b/>
+        </w:rPr>
+        <w:t>can only create/update/delete</w:t>
+      </w:r>
+      <w:r>
+        <w:t xml:space="preserve"> session synopses, customer accounts and account rate</w:t>
+      </w:r>
+    </w:p>
+    <w:p>
+      <w:pPr>
+        <w:pStyle w:val="ListParagraph"/>
+      </w:pPr>
+    </w:p>
+    <w:p>
+      <w:pPr>
+        <w:pStyle w:val="ListParagraph"/>
+        <w:numPr>
+          <w:ilvl w:val="0"/>
+          <w:numId w:val="4"/>
+        </w:numPr>
+      </w:pPr>
+      <w:r>
+        <w:t>Changes made for CA2:</w:t>
+      </w:r>
+    </w:p>
+    <w:p>
+      <w:pPr>
+        <w:pStyle w:val="ListParagraph"/>
+        <w:numPr>
+          <w:ilvl w:val="1"/>
+          <w:numId w:val="4"/>
+        </w:numPr>
+        <w:rPr>
+          <w:b/>
+        </w:rPr>
+      </w:pPr>
+      <w:r>
+        <w:rPr>
+          <w:b/>
+        </w:rPr>
+        <w:t>Added dashboard for Admin users to have an overview on the records in the system</w:t>
+      </w:r>
+    </w:p>
+    <w:p>
+      <w:pPr>
+        <w:pStyle w:val="ListParagraph"/>
+        <w:numPr>
+          <w:ilvl w:val="2"/>
+          <w:numId w:val="4"/>
+        </w:numPr>
+      </w:pPr>
+      <w:r>
+        <w:t>Includes recent activity, calendar that shows start/end dates of account details/rates and overview table on session synopses and customer account</w:t>
+      </w:r>
+    </w:p>
+    <w:p>
+      <w:pPr>
+        <w:pStyle w:val="ListParagraph"/>
+        <w:numPr>
+          <w:ilvl w:val="1"/>
+          <w:numId w:val="4"/>
+        </w:numPr>
+        <w:rPr>
+          <w:b/>
+        </w:rPr>
+      </w:pPr>
+      <w:r>
+        <w:rPr>
+          <w:b/>
+        </w:rPr>
+        <w:t xml:space="preserve">Added CRUD for Account Detail </w:t>
+      </w:r>
+    </w:p>
+    <w:p>
+      <w:pPr>
+        <w:pStyle w:val="ListParagraph"/>
+        <w:numPr>
+          <w:ilvl w:val="2"/>
+          <w:numId w:val="4"/>
+        </w:numPr>
+      </w:pPr>
+      <w:r>
+        <w:t>When creating detail, admin users can view existing detail records through the modal</w:t>
+      </w:r>
+    </w:p>
+    <w:p>
+      <w:pPr>
+        <w:pStyle w:val="ListParagraph"/>
+        <w:numPr>
+          <w:ilvl w:val="2"/>
+          <w:numId w:val="4"/>
+        </w:numPr>
+      </w:pPr>
+      <w:r>
+        <w:t>If there is overlapping time on the same day, will show a warning with the referenced overlapping record</w:t>
+      </w:r>
+    </w:p>
+    <w:p>
+      <w:pPr>
+        <w:pStyle w:val="ListParagraph"/>
+        <w:numPr>
+          <w:ilvl w:val="2"/>
+          <w:numId w:val="4"/>
+        </w:numPr>
+      </w:pPr>
+      <w:r>
+        <w:t>When user submits, if the starting/ending time and day is the same as the ones in the records, submit is prevented and an error will show</w:t>
+      </w:r>
+    </w:p>
+    <w:p>
+      <w:pPr>
+        <w:pStyle w:val="ListParagraph"/>
+        <w:numPr>
+          <w:ilvl w:val="1"/>
+          <w:numId w:val="4"/>
+        </w:numPr>
+        <w:rPr>
+          <w:b/>
+        </w:rPr>
+      </w:pPr>
+      <w:r>
+        <w:rPr>
+          <w:b/>
+        </w:rPr>
+        <w:t>Added active status onto Account Rates and Account Details</w:t>
+      </w:r>
+    </w:p>
+    <w:p>
+      <w:pPr>
+        <w:pStyle w:val="ListParagraph"/>
+        <w:numPr>
+          <w:ilvl w:val="2"/>
+          <w:numId w:val="4"/>
+        </w:numPr>
+        <w:rPr>
+          <w:b/>
+        </w:rPr>
+      </w:pPr>
+      <w:r>
+        <w:t xml:space="preserve">When current/today’s date is within the range of any account rate/detail, </w:t>
+      </w:r>
+      <w:r>
+        <w:rPr>
+          <w:b/>
+        </w:rPr>
+        <w:t>the row in the table will indicate that it is active (spinning gear)</w:t>
+      </w:r>
+    </w:p>
+    <w:p>
+      <w:pPr>
+        <w:pStyle w:val="ListParagraph"/>
+        <w:numPr>
+          <w:ilvl w:val="1"/>
+          <w:numId w:val="4"/>
+        </w:numPr>
+        <w:rPr>
+          <w:b/>
+        </w:rPr>
+      </w:pPr>
+      <w:r>
+        <w:rPr>
+          <w:b/>
+        </w:rPr>
+        <w:t>Added notifications</w:t>
+      </w:r>
+    </w:p>
+    <w:p>
+      <w:pPr>
+        <w:pStyle w:val="ListParagraph"/>
+        <w:numPr>
+          <w:ilvl w:val="2"/>
+          <w:numId w:val="4"/>
+        </w:numPr>
+      </w:pPr>
+      <w:r>
+        <w:t>When user create account detail/rates or logs in, they will have a notification dropdown to view how many account details/rates are active and how many overlapping details</w:t>
+      </w:r>
+    </w:p>
+    <w:p>
+      <w:pPr>
+        <w:pStyle w:val="ListParagraph"/>
+        <w:numPr>
+          <w:ilvl w:val="1"/>
+          <w:numId w:val="4"/>
+        </w:numPr>
+      </w:pPr>
+      <w:r>
+        <w:rPr>
+          <w:b/>
+        </w:rPr>
+        <w:t>Changed layout of customer accounts table</w:t>
+      </w:r>
+    </w:p>
+    <w:p>
+      <w:pPr>
+        <w:pStyle w:val="ListParagraph"/>
+        <w:numPr>
+          <w:ilvl w:val="2"/>
+          <w:numId w:val="4"/>
+        </w:numPr>
+      </w:pPr>
+      <w:r>
+        <w:t xml:space="preserve">added detailed row/dropdown to show comments </w:t>
+      </w:r>
+      <w:r>
+        <w:t>and added no. of rates/detail onto column for better use of estate space in the table</w:t>
+      </w:r>
       <w:bookmarkStart w:id="0" w:name="_GoBack"/>
       <w:bookmarkEnd w:id="0"/>
-    </w:p>
-    <w:p>
-      <w:pPr>
-        <w:rPr>
-          <w:b/>
-          <w:sz w:val="28"/>
-          <w:szCs w:val="32"/>
-        </w:rPr>
-      </w:pPr>
-      <w:r>
-        <w:rPr>
-          <w:b/>
-          <w:sz w:val="28"/>
-          <w:szCs w:val="32"/>
-        </w:rPr>
-        <w:t>Account and password:</w:t>
-      </w:r>
-    </w:p>
-    <w:p>
-      <w:r>
-        <w:t xml:space="preserve">To test for </w:t>
-      </w:r>
-      <w:r>
-        <w:rPr>
-          <w:b/>
-        </w:rPr>
-        <w:t>A</w:t>
-      </w:r>
-      <w:r>
-        <w:rPr>
-          <w:b/>
-        </w:rPr>
-        <w:t>dministrator</w:t>
-      </w:r>
-      <w:r>
-        <w:t>:</w:t>
-      </w:r>
-    </w:p>
-    <w:p>
-      <w:pPr>
-        <w:pStyle w:val="ListParagraph"/>
-        <w:numPr>
-          <w:ilvl w:val="0"/>
-          <w:numId w:val="2"/>
-        </w:numPr>
-      </w:pPr>
-      <w:r>
-        <w:t>Username: admin</w:t>
-      </w:r>
-    </w:p>
-    <w:p>
-      <w:pPr>
-        <w:pStyle w:val="ListParagraph"/>
-        <w:numPr>
-          <w:ilvl w:val="0"/>
-          <w:numId w:val="2"/>
-        </w:numPr>
-      </w:pPr>
-      <w:r>
-        <w:t>Password: admin</w:t>
-      </w:r>
-    </w:p>
-    <w:p>
-      <w:r>
-        <w:t xml:space="preserve">To test for </w:t>
-      </w:r>
-      <w:r>
-        <w:rPr>
-          <w:b/>
-        </w:rPr>
-        <w:t>I</w:t>
-      </w:r>
-      <w:r>
-        <w:rPr>
-          <w:b/>
-        </w:rPr>
-        <w:t>nstructor</w:t>
-      </w:r>
-      <w:r>
-        <w:t>:</w:t>
-      </w:r>
-    </w:p>
-    <w:p>
-      <w:pPr>
-        <w:pStyle w:val="ListParagraph"/>
-        <w:numPr>
-          <w:ilvl w:val="0"/>
-          <w:numId w:val="3"/>
-        </w:numPr>
-      </w:pPr>
-      <w:r>
-        <w:t>Username: test</w:t>
-      </w:r>
-    </w:p>
-    <w:p>
-      <w:pPr>
-        <w:pStyle w:val="ListParagraph"/>
-        <w:numPr>
-          <w:ilvl w:val="0"/>
-          <w:numId w:val="3"/>
-        </w:numPr>
-      </w:pPr>
-      <w:r>
-        <w:t>Password: test</w:t>
-      </w:r>
-    </w:p>
-    <w:p/>
-    <w:p>
-      <w:pPr>
-        <w:rPr>
-          <w:b/>
-          <w:sz w:val="28"/>
-        </w:rPr>
-      </w:pPr>
-      <w:r>
-        <w:rPr>
-          <w:b/>
-          <w:sz w:val="28"/>
-        </w:rPr>
-        <w:t>Administrator vs Instructor:</w:t>
-      </w:r>
-    </w:p>
-    <w:p>
-      <w:pPr>
-        <w:pStyle w:val="ListParagraph"/>
-        <w:numPr>
-          <w:ilvl w:val="0"/>
-          <w:numId w:val="4"/>
-        </w:numPr>
-      </w:pPr>
-      <w:r>
-        <w:t xml:space="preserve">Only administrators can </w:t>
-      </w:r>
-      <w:r>
-        <w:rPr>
-          <w:b/>
-        </w:rPr>
-        <w:t>manage user accounts</w:t>
-      </w:r>
-      <w:r>
-        <w:t xml:space="preserve"> (to log in/sign up/update details) in the management system.</w:t>
-      </w:r>
-    </w:p>
-    <w:p>
-      <w:pPr>
-        <w:pStyle w:val="ListParagraph"/>
-        <w:numPr>
-          <w:ilvl w:val="0"/>
-          <w:numId w:val="4"/>
-        </w:numPr>
-      </w:pPr>
-      <w:r>
-        <w:t xml:space="preserve">Administrators can also </w:t>
-      </w:r>
-      <w:r>
-        <w:rPr>
-          <w:b/>
-        </w:rPr>
-        <w:t>view all records</w:t>
-      </w:r>
-      <w:r>
-        <w:t xml:space="preserve"> for session synopses, customer accounts and account </w:t>
-      </w:r>
-      <w:r>
-        <w:rPr>
-          <w:b/>
-        </w:rPr>
-        <w:t>regardless of visibility</w:t>
-      </w:r>
-      <w:r>
-        <w:t xml:space="preserve"> </w:t>
-      </w:r>
-    </w:p>
-    <w:p>
-      <w:pPr>
-        <w:pStyle w:val="ListParagraph"/>
-        <w:numPr>
-          <w:ilvl w:val="0"/>
-          <w:numId w:val="4"/>
-        </w:numPr>
-      </w:pPr>
-      <w:r>
-        <w:t xml:space="preserve">Instructors </w:t>
-      </w:r>
-      <w:r>
-        <w:rPr>
-          <w:b/>
-        </w:rPr>
-        <w:t>can only create/update/delete</w:t>
-      </w:r>
-      <w:r>
-        <w:t xml:space="preserve"> session synopses, customer accounts and account rate</w:t>
-      </w:r>
     </w:p>
     <w:sectPr>
       <w:pgSz w:w="11906" w:h="16838"/>
@@ -727,7 +1034,7 @@
         <w:rFonts w:ascii="Symbol" w:hAnsi="Symbol" w:hint="default"/>
       </w:rPr>
     </w:lvl>
-    <w:lvl w:ilvl="1" w:tplc="48090003" w:tentative="1">
+    <w:lvl w:ilvl="1" w:tplc="48090003">
       <w:start w:val="1"/>
       <w:numFmt w:val="bullet"/>
       <w:lvlText w:val="o"/>
@@ -739,7 +1046,7 @@
         <w:rFonts w:ascii="Courier New" w:hAnsi="Courier New" w:cs="Courier New" w:hint="default"/>
       </w:rPr>
     </w:lvl>
-    <w:lvl w:ilvl="2" w:tplc="48090005" w:tentative="1">
+    <w:lvl w:ilvl="2" w:tplc="48090005">
       <w:start w:val="1"/>
       <w:numFmt w:val="bullet"/>
       <w:lvlText w:val=""/>
@@ -864,7 +1171,7 @@
         <w:rFonts w:ascii="Wingdings" w:hAnsi="Wingdings" w:hint="default"/>
       </w:rPr>
     </w:lvl>
-    <w:lvl w:ilvl="3" w:tplc="48090001" w:tentative="1">
+    <w:lvl w:ilvl="3" w:tplc="48090001">
       <w:start w:val="1"/>
       <w:numFmt w:val="bullet"/>
       <w:lvlText w:val=""/>

</xml_diff>